<commit_message>
Fixed typo in Broadcast activity. Completed Broadcast slides.
</commit_message>
<xml_diff>
--- a/Vulnerabilities/Broadcast/Descriptions.docx
+++ b/Vulnerabilities/Broadcast/Descriptions.docx
@@ -42,7 +42,15 @@
         <w:t xml:space="preserve"> system </w:t>
       </w:r>
       <w:r>
-        <w:t>might be when the system switches into or our of airplane mode</w:t>
+        <w:t>might be when the</w:t>
+      </w:r>
+      <w:r>
+        <w:t xml:space="preserve"> system switches into or out</w:t>
+      </w:r>
+      <w:bookmarkStart w:id="0" w:name="_GoBack"/>
+      <w:bookmarkEnd w:id="0"/>
+      <w:r>
+        <w:t xml:space="preserve"> of airplane mode</w:t>
       </w:r>
       <w:r>
         <w:t>. Any apps in</w:t>
@@ -1566,15 +1574,27 @@
               </w:rPr>
               <w:t xml:space="preserve"> </w:t>
             </w:r>
-            <w:r>
-              <w:rPr>
-                <w:rFonts w:ascii="Menlo" w:hAnsi="Menlo" w:cs="Menlo"/>
-                <w:color w:val="000000"/>
-                <w:sz w:val="18"/>
-                <w:szCs w:val="18"/>
-                <w:lang w:eastAsia="zh-TW"/>
-              </w:rPr>
-              <w:t>android.content.BroadcastReceiver;</w:t>
+            <w:proofErr w:type="gramStart"/>
+            <w:r>
+              <w:rPr>
+                <w:rFonts w:ascii="Menlo" w:hAnsi="Menlo" w:cs="Menlo"/>
+                <w:color w:val="000000"/>
+                <w:sz w:val="18"/>
+                <w:szCs w:val="18"/>
+                <w:lang w:eastAsia="zh-TW"/>
+              </w:rPr>
+              <w:t>android.content</w:t>
+            </w:r>
+            <w:proofErr w:type="gramEnd"/>
+            <w:r>
+              <w:rPr>
+                <w:rFonts w:ascii="Menlo" w:hAnsi="Menlo" w:cs="Menlo"/>
+                <w:color w:val="000000"/>
+                <w:sz w:val="18"/>
+                <w:szCs w:val="18"/>
+                <w:lang w:eastAsia="zh-TW"/>
+              </w:rPr>
+              <w:t>.BroadcastReceiver;</w:t>
             </w:r>
             <w:r>
               <w:rPr>
@@ -2773,15 +2793,27 @@
               </w:rPr>
               <w:t xml:space="preserve"> </w:t>
             </w:r>
-            <w:r>
-              <w:rPr>
-                <w:rFonts w:ascii="Menlo" w:hAnsi="Menlo" w:cs="Menlo"/>
-                <w:color w:val="000000"/>
-                <w:sz w:val="18"/>
-                <w:szCs w:val="18"/>
-                <w:lang w:eastAsia="zh-TW"/>
-              </w:rPr>
-              <w:t>android.app.IntentService;</w:t>
+            <w:proofErr w:type="gramStart"/>
+            <w:r>
+              <w:rPr>
+                <w:rFonts w:ascii="Menlo" w:hAnsi="Menlo" w:cs="Menlo"/>
+                <w:color w:val="000000"/>
+                <w:sz w:val="18"/>
+                <w:szCs w:val="18"/>
+                <w:lang w:eastAsia="zh-TW"/>
+              </w:rPr>
+              <w:t>android.app.IntentService</w:t>
+            </w:r>
+            <w:proofErr w:type="gramEnd"/>
+            <w:r>
+              <w:rPr>
+                <w:rFonts w:ascii="Menlo" w:hAnsi="Menlo" w:cs="Menlo"/>
+                <w:color w:val="000000"/>
+                <w:sz w:val="18"/>
+                <w:szCs w:val="18"/>
+                <w:lang w:eastAsia="zh-TW"/>
+              </w:rPr>
+              <w:t>;</w:t>
             </w:r>
             <w:r>
               <w:rPr>
@@ -2871,7 +2903,15 @@
         <w:t xml:space="preserve">Sends a broadcast message </w:t>
       </w:r>
       <w:r>
-        <w:t>with the username intended for “com.example.Broadcast”</w:t>
+        <w:t>with the username intended for “com.</w:t>
+      </w:r>
+      <w:proofErr w:type="gramStart"/>
+      <w:r>
+        <w:t>example.Broadcast</w:t>
+      </w:r>
+      <w:proofErr w:type="gramEnd"/>
+      <w:r>
+        <w:t>”</w:t>
       </w:r>
     </w:p>
     <w:p>
@@ -3502,15 +3542,27 @@
               </w:rPr>
               <w:t xml:space="preserve"> </w:t>
             </w:r>
-            <w:r>
-              <w:rPr>
-                <w:rFonts w:ascii="Menlo" w:hAnsi="Menlo" w:cs="Menlo"/>
-                <w:color w:val="000000"/>
-                <w:sz w:val="18"/>
-                <w:szCs w:val="18"/>
-                <w:lang w:eastAsia="zh-TW"/>
-              </w:rPr>
-              <w:t>android.content.Intent;</w:t>
+            <w:proofErr w:type="gramStart"/>
+            <w:r>
+              <w:rPr>
+                <w:rFonts w:ascii="Menlo" w:hAnsi="Menlo" w:cs="Menlo"/>
+                <w:color w:val="000000"/>
+                <w:sz w:val="18"/>
+                <w:szCs w:val="18"/>
+                <w:lang w:eastAsia="zh-TW"/>
+              </w:rPr>
+              <w:t>android.content</w:t>
+            </w:r>
+            <w:proofErr w:type="gramEnd"/>
+            <w:r>
+              <w:rPr>
+                <w:rFonts w:ascii="Menlo" w:hAnsi="Menlo" w:cs="Menlo"/>
+                <w:color w:val="000000"/>
+                <w:sz w:val="18"/>
+                <w:szCs w:val="18"/>
+                <w:lang w:eastAsia="zh-TW"/>
+              </w:rPr>
+              <w:t>.Intent;</w:t>
             </w:r>
             <w:r>
               <w:rPr>
@@ -7233,15 +7285,27 @@
               </w:rPr>
               <w:t>com.</w:t>
             </w:r>
-            <w:r>
-              <w:rPr>
-                <w:rFonts w:ascii="Menlo" w:hAnsi="Menlo" w:cs="Menlo"/>
-                <w:color w:val="000000"/>
-                <w:sz w:val="18"/>
-                <w:szCs w:val="18"/>
-                <w:lang w:eastAsia="zh-TW"/>
-              </w:rPr>
-              <w:t>example.androidbroadcastattack;</w:t>
+            <w:proofErr w:type="gramStart"/>
+            <w:r>
+              <w:rPr>
+                <w:rFonts w:ascii="Menlo" w:hAnsi="Menlo" w:cs="Menlo"/>
+                <w:color w:val="000000"/>
+                <w:sz w:val="18"/>
+                <w:szCs w:val="18"/>
+                <w:lang w:eastAsia="zh-TW"/>
+              </w:rPr>
+              <w:t>example.androidbroadcastattack</w:t>
+            </w:r>
+            <w:proofErr w:type="gramEnd"/>
+            <w:r>
+              <w:rPr>
+                <w:rFonts w:ascii="Menlo" w:hAnsi="Menlo" w:cs="Menlo"/>
+                <w:color w:val="000000"/>
+                <w:sz w:val="18"/>
+                <w:szCs w:val="18"/>
+                <w:lang w:eastAsia="zh-TW"/>
+              </w:rPr>
+              <w:t>;</w:t>
             </w:r>
           </w:p>
           <w:p>
@@ -9307,17 +9371,41 @@
                 <w:lang w:eastAsia="zh-TW"/>
               </w:rPr>
               <w:br/>
-              <w:t xml:space="preserve">                </w:t>
-            </w:r>
-            <w:r>
-              <w:rPr>
-                <w:rFonts w:ascii="Menlo" w:hAnsi="Menlo" w:cs="Menlo"/>
-                <w:color w:val="000000"/>
-                <w:sz w:val="18"/>
-                <w:szCs w:val="18"/>
-                <w:lang w:eastAsia="zh-TW"/>
-              </w:rPr>
-              <w:t>.setNumber(number)</w:t>
+              <w:t xml:space="preserve">              </w:t>
+            </w:r>
+            <w:proofErr w:type="gramStart"/>
+            <w:r>
+              <w:rPr>
+                <w:rFonts w:ascii="Menlo" w:hAnsi="Menlo" w:cs="Menlo"/>
+                <w:i/>
+                <w:iCs/>
+                <w:color w:val="808080"/>
+                <w:sz w:val="18"/>
+                <w:szCs w:val="18"/>
+                <w:lang w:eastAsia="zh-TW"/>
+              </w:rPr>
+              <w:t xml:space="preserve">  </w:t>
+            </w:r>
+            <w:r>
+              <w:rPr>
+                <w:rFonts w:ascii="Menlo" w:hAnsi="Menlo" w:cs="Menlo"/>
+                <w:color w:val="000000"/>
+                <w:sz w:val="18"/>
+                <w:szCs w:val="18"/>
+                <w:lang w:eastAsia="zh-TW"/>
+              </w:rPr>
+              <w:t>.setNumber</w:t>
+            </w:r>
+            <w:proofErr w:type="gramEnd"/>
+            <w:r>
+              <w:rPr>
+                <w:rFonts w:ascii="Menlo" w:hAnsi="Menlo" w:cs="Menlo"/>
+                <w:color w:val="000000"/>
+                <w:sz w:val="18"/>
+                <w:szCs w:val="18"/>
+                <w:lang w:eastAsia="zh-TW"/>
+              </w:rPr>
+              <w:t>(number)</w:t>
             </w:r>
             <w:r>
               <w:rPr>
@@ -12935,8 +13023,6 @@
       <w:r>
         <w:t>you could also specify a non-null permission when declaring the method call. Then, only the apps with the correct permissions will be able to register for messages. You might also want to consider invoking the recipient directly, instead of using a broadcast.</w:t>
       </w:r>
-      <w:bookmarkStart w:id="0" w:name="_GoBack"/>
-      <w:bookmarkEnd w:id="0"/>
     </w:p>
     <w:sectPr>
       <w:headerReference w:type="default" r:id="rId14"/>
@@ -12996,7 +13082,7 @@
       <w:rPr>
         <w:noProof/>
       </w:rPr>
-      <w:t>11</w:t>
+      <w:t>1</w:t>
     </w:r>
     <w:r>
       <w:fldChar w:fldCharType="end"/>
@@ -17234,7 +17320,7 @@
 </file>
 
 <file path=customXml/itemProps1.xml><?xml version="1.0" encoding="utf-8"?>
-<ds:datastoreItem xmlns:ds="http://schemas.openxmlformats.org/officeDocument/2006/customXml" ds:itemID="{46B3FCD3-2617-5F41-8B1F-103478B0C4D2}">
+<ds:datastoreItem xmlns:ds="http://schemas.openxmlformats.org/officeDocument/2006/customXml" ds:itemID="{F941FE24-24F7-6747-8073-4644EA891229}">
   <ds:schemaRefs>
     <ds:schemaRef ds:uri="http://schemas.openxmlformats.org/officeDocument/2006/bibliography"/>
   </ds:schemaRefs>

</xml_diff>

<commit_message>
Updated template and all activities using the template to use www.TeachingMobileSecurity.com in the header.
</commit_message>
<xml_diff>
--- a/Vulnerabilities/Broadcast/Descriptions.docx
+++ b/Vulnerabilities/Broadcast/Descriptions.docx
@@ -18,7 +18,6 @@
         <w:t>Broadcast</w:t>
       </w:r>
     </w:p>
-    <w:p/>
     <w:p/>
     <w:p>
       <w:pPr>
@@ -47,8 +46,6 @@
       <w:r>
         <w:t xml:space="preserve"> system switches into or out</w:t>
       </w:r>
-      <w:bookmarkStart w:id="0" w:name="_GoBack"/>
-      <w:bookmarkEnd w:id="0"/>
       <w:r>
         <w:t xml:space="preserve"> of airplane mode</w:t>
       </w:r>
@@ -381,6 +378,7 @@
         <w:pStyle w:val="ListParagraph"/>
         <w:jc w:val="center"/>
       </w:pPr>
+      <w:bookmarkStart w:id="0" w:name="_GoBack"/>
       <w:r>
         <w:rPr>
           <w:noProof/>
@@ -388,7 +386,7 @@
         </w:rPr>
         <w:lastRenderedPageBreak/>
         <w:drawing>
-          <wp:anchor distT="0" distB="0" distL="114300" distR="114300" simplePos="0" relativeHeight="251659264" behindDoc="0" locked="0" layoutInCell="1" allowOverlap="1" wp14:anchorId="04CE1DAF" wp14:editId="499EDEFA">
+          <wp:anchor distT="0" distB="0" distL="114300" distR="114300" simplePos="0" relativeHeight="251659264" behindDoc="0" locked="0" layoutInCell="1" allowOverlap="1" wp14:anchorId="04CE1DAF" wp14:editId="594F9726">
             <wp:simplePos x="0" y="0"/>
             <wp:positionH relativeFrom="margin">
               <wp:align>center</wp:align>
@@ -443,6 +441,7 @@
           </wp:anchor>
         </w:drawing>
       </w:r>
+      <w:bookmarkEnd w:id="0"/>
     </w:p>
     <w:p>
       <w:pPr>
@@ -1574,27 +1573,15 @@
               </w:rPr>
               <w:t xml:space="preserve"> </w:t>
             </w:r>
-            <w:proofErr w:type="gramStart"/>
-            <w:r>
-              <w:rPr>
-                <w:rFonts w:ascii="Menlo" w:hAnsi="Menlo" w:cs="Menlo"/>
-                <w:color w:val="000000"/>
-                <w:sz w:val="18"/>
-                <w:szCs w:val="18"/>
-                <w:lang w:eastAsia="zh-TW"/>
-              </w:rPr>
-              <w:t>android.content</w:t>
-            </w:r>
-            <w:proofErr w:type="gramEnd"/>
-            <w:r>
-              <w:rPr>
-                <w:rFonts w:ascii="Menlo" w:hAnsi="Menlo" w:cs="Menlo"/>
-                <w:color w:val="000000"/>
-                <w:sz w:val="18"/>
-                <w:szCs w:val="18"/>
-                <w:lang w:eastAsia="zh-TW"/>
-              </w:rPr>
-              <w:t>.BroadcastReceiver;</w:t>
+            <w:r>
+              <w:rPr>
+                <w:rFonts w:ascii="Menlo" w:hAnsi="Menlo" w:cs="Menlo"/>
+                <w:color w:val="000000"/>
+                <w:sz w:val="18"/>
+                <w:szCs w:val="18"/>
+                <w:lang w:eastAsia="zh-TW"/>
+              </w:rPr>
+              <w:t>android.content.BroadcastReceiver;</w:t>
             </w:r>
             <w:r>
               <w:rPr>
@@ -2793,27 +2780,15 @@
               </w:rPr>
               <w:t xml:space="preserve"> </w:t>
             </w:r>
-            <w:proofErr w:type="gramStart"/>
-            <w:r>
-              <w:rPr>
-                <w:rFonts w:ascii="Menlo" w:hAnsi="Menlo" w:cs="Menlo"/>
-                <w:color w:val="000000"/>
-                <w:sz w:val="18"/>
-                <w:szCs w:val="18"/>
-                <w:lang w:eastAsia="zh-TW"/>
-              </w:rPr>
-              <w:t>android.app.IntentService</w:t>
-            </w:r>
-            <w:proofErr w:type="gramEnd"/>
-            <w:r>
-              <w:rPr>
-                <w:rFonts w:ascii="Menlo" w:hAnsi="Menlo" w:cs="Menlo"/>
-                <w:color w:val="000000"/>
-                <w:sz w:val="18"/>
-                <w:szCs w:val="18"/>
-                <w:lang w:eastAsia="zh-TW"/>
-              </w:rPr>
-              <w:t>;</w:t>
+            <w:r>
+              <w:rPr>
+                <w:rFonts w:ascii="Menlo" w:hAnsi="Menlo" w:cs="Menlo"/>
+                <w:color w:val="000000"/>
+                <w:sz w:val="18"/>
+                <w:szCs w:val="18"/>
+                <w:lang w:eastAsia="zh-TW"/>
+              </w:rPr>
+              <w:t>android.app.IntentService;</w:t>
             </w:r>
             <w:r>
               <w:rPr>
@@ -2903,15 +2878,7 @@
         <w:t xml:space="preserve">Sends a broadcast message </w:t>
       </w:r>
       <w:r>
-        <w:t>with the username intended for “com.</w:t>
-      </w:r>
-      <w:proofErr w:type="gramStart"/>
-      <w:r>
-        <w:t>example.Broadcast</w:t>
-      </w:r>
-      <w:proofErr w:type="gramEnd"/>
-      <w:r>
-        <w:t>”</w:t>
+        <w:t>with the username intended for “com.example.Broadcast”</w:t>
       </w:r>
     </w:p>
     <w:p>
@@ -3542,27 +3509,15 @@
               </w:rPr>
               <w:t xml:space="preserve"> </w:t>
             </w:r>
-            <w:proofErr w:type="gramStart"/>
-            <w:r>
-              <w:rPr>
-                <w:rFonts w:ascii="Menlo" w:hAnsi="Menlo" w:cs="Menlo"/>
-                <w:color w:val="000000"/>
-                <w:sz w:val="18"/>
-                <w:szCs w:val="18"/>
-                <w:lang w:eastAsia="zh-TW"/>
-              </w:rPr>
-              <w:t>android.content</w:t>
-            </w:r>
-            <w:proofErr w:type="gramEnd"/>
-            <w:r>
-              <w:rPr>
-                <w:rFonts w:ascii="Menlo" w:hAnsi="Menlo" w:cs="Menlo"/>
-                <w:color w:val="000000"/>
-                <w:sz w:val="18"/>
-                <w:szCs w:val="18"/>
-                <w:lang w:eastAsia="zh-TW"/>
-              </w:rPr>
-              <w:t>.Intent;</w:t>
+            <w:r>
+              <w:rPr>
+                <w:rFonts w:ascii="Menlo" w:hAnsi="Menlo" w:cs="Menlo"/>
+                <w:color w:val="000000"/>
+                <w:sz w:val="18"/>
+                <w:szCs w:val="18"/>
+                <w:lang w:eastAsia="zh-TW"/>
+              </w:rPr>
+              <w:t>android.content.Intent;</w:t>
             </w:r>
             <w:r>
               <w:rPr>
@@ -7285,27 +7240,15 @@
               </w:rPr>
               <w:t>com.</w:t>
             </w:r>
-            <w:proofErr w:type="gramStart"/>
-            <w:r>
-              <w:rPr>
-                <w:rFonts w:ascii="Menlo" w:hAnsi="Menlo" w:cs="Menlo"/>
-                <w:color w:val="000000"/>
-                <w:sz w:val="18"/>
-                <w:szCs w:val="18"/>
-                <w:lang w:eastAsia="zh-TW"/>
-              </w:rPr>
-              <w:t>example.androidbroadcastattack</w:t>
-            </w:r>
-            <w:proofErr w:type="gramEnd"/>
-            <w:r>
-              <w:rPr>
-                <w:rFonts w:ascii="Menlo" w:hAnsi="Menlo" w:cs="Menlo"/>
-                <w:color w:val="000000"/>
-                <w:sz w:val="18"/>
-                <w:szCs w:val="18"/>
-                <w:lang w:eastAsia="zh-TW"/>
-              </w:rPr>
-              <w:t>;</w:t>
+            <w:r>
+              <w:rPr>
+                <w:rFonts w:ascii="Menlo" w:hAnsi="Menlo" w:cs="Menlo"/>
+                <w:color w:val="000000"/>
+                <w:sz w:val="18"/>
+                <w:szCs w:val="18"/>
+                <w:lang w:eastAsia="zh-TW"/>
+              </w:rPr>
+              <w:t>example.androidbroadcastattack;</w:t>
             </w:r>
           </w:p>
           <w:p>
@@ -9371,41 +9314,17 @@
                 <w:lang w:eastAsia="zh-TW"/>
               </w:rPr>
               <w:br/>
-              <w:t xml:space="preserve">              </w:t>
-            </w:r>
-            <w:proofErr w:type="gramStart"/>
-            <w:r>
-              <w:rPr>
-                <w:rFonts w:ascii="Menlo" w:hAnsi="Menlo" w:cs="Menlo"/>
-                <w:i/>
-                <w:iCs/>
-                <w:color w:val="808080"/>
-                <w:sz w:val="18"/>
-                <w:szCs w:val="18"/>
-                <w:lang w:eastAsia="zh-TW"/>
-              </w:rPr>
-              <w:t xml:space="preserve">  </w:t>
-            </w:r>
-            <w:r>
-              <w:rPr>
-                <w:rFonts w:ascii="Menlo" w:hAnsi="Menlo" w:cs="Menlo"/>
-                <w:color w:val="000000"/>
-                <w:sz w:val="18"/>
-                <w:szCs w:val="18"/>
-                <w:lang w:eastAsia="zh-TW"/>
-              </w:rPr>
-              <w:t>.setNumber</w:t>
-            </w:r>
-            <w:proofErr w:type="gramEnd"/>
-            <w:r>
-              <w:rPr>
-                <w:rFonts w:ascii="Menlo" w:hAnsi="Menlo" w:cs="Menlo"/>
-                <w:color w:val="000000"/>
-                <w:sz w:val="18"/>
-                <w:szCs w:val="18"/>
-                <w:lang w:eastAsia="zh-TW"/>
-              </w:rPr>
-              <w:t>(number)</w:t>
+              <w:t xml:space="preserve">                </w:t>
+            </w:r>
+            <w:r>
+              <w:rPr>
+                <w:rFonts w:ascii="Menlo" w:hAnsi="Menlo" w:cs="Menlo"/>
+                <w:color w:val="000000"/>
+                <w:sz w:val="18"/>
+                <w:szCs w:val="18"/>
+                <w:lang w:eastAsia="zh-TW"/>
+              </w:rPr>
+              <w:t>.setNumber(number)</w:t>
             </w:r>
             <w:r>
               <w:rPr>
@@ -13289,7 +13208,7 @@
             <w:rPr>
               <w:rFonts w:ascii="Segoe UI" w:hAnsi="Segoe UI" w:cs="Segoe UI"/>
             </w:rPr>
-            <w:t>Teaching Mobile Security</w:t>
+            <w:t>www.TeachingMobileSecurity.com</w:t>
           </w:r>
           <w:r>
             <w:rPr>
@@ -17320,7 +17239,7 @@
 </file>
 
 <file path=customXml/itemProps1.xml><?xml version="1.0" encoding="utf-8"?>
-<ds:datastoreItem xmlns:ds="http://schemas.openxmlformats.org/officeDocument/2006/customXml" ds:itemID="{F941FE24-24F7-6747-8073-4644EA891229}">
+<ds:datastoreItem xmlns:ds="http://schemas.openxmlformats.org/officeDocument/2006/customXml" ds:itemID="{7FB8593D-DB1C-604E-A089-7294CA0B77FB}">
   <ds:schemaRefs>
     <ds:schemaRef ds:uri="http://schemas.openxmlformats.org/officeDocument/2006/bibliography"/>
   </ds:schemaRefs>

</xml_diff>